<commit_message>
Added link to UGiftMe page
</commit_message>
<xml_diff>
--- a/Ahmad Atiyah - Resume 2016.docx
+++ b/Ahmad Atiyah - Resume 2016.docx
@@ -65,23 +65,7 @@
             <w:color w:val="1155CC"/>
             <w:u w:val="single"/>
           </w:rPr>
-          <w:t>aatiyah.g</w:t>
-        </w:r>
-        <w:r>
-          <w:rPr>
-            <w:rFonts w:ascii="Calibri" w:eastAsia="Times New Roman" w:hAnsi="Calibri" w:cs="Times New Roman"/>
-            <w:color w:val="1155CC"/>
-            <w:u w:val="single"/>
-          </w:rPr>
-          <w:t>i</w:t>
-        </w:r>
-        <w:r>
-          <w:rPr>
-            <w:rFonts w:ascii="Calibri" w:eastAsia="Times New Roman" w:hAnsi="Calibri" w:cs="Times New Roman"/>
-            <w:color w:val="1155CC"/>
-            <w:u w:val="single"/>
-          </w:rPr>
-          <w:t>thub.io</w:t>
+          <w:t>aatiyah.github.io</w:t>
         </w:r>
       </w:hyperlink>
     </w:p>
@@ -207,16 +191,6 @@
     <w:p>
       <w:pPr>
         <w:spacing w:after="0" w:line="240" w:lineRule="auto"/>
-        <w:rPr>
-          <w:rFonts w:ascii="Times New Roman" w:eastAsia="Times New Roman" w:hAnsi="Times New Roman" w:cs="Times New Roman"/>
-          <w:sz w:val="24"/>
-          <w:szCs w:val="24"/>
-        </w:rPr>
-      </w:pPr>
-    </w:p>
-    <w:p>
-      <w:pPr>
-        <w:spacing w:after="0" w:line="240" w:lineRule="auto"/>
         <w:jc w:val="center"/>
         <w:rPr>
           <w:rFonts w:ascii="Times New Roman" w:eastAsia="Times New Roman" w:hAnsi="Times New Roman" w:cs="Times New Roman"/>
@@ -766,32 +740,13 @@
           <w:rFonts w:ascii="Calibri" w:eastAsia="Times New Roman" w:hAnsi="Calibri" w:cs="Arial"/>
           <w:color w:val="000000"/>
         </w:rPr>
-        <w:t xml:space="preserve">, </w:t>
-      </w:r>
-      <w:proofErr w:type="spellStart"/>
-      <w:r>
-        <w:rPr>
-          <w:rFonts w:ascii="Calibri" w:eastAsia="Times New Roman" w:hAnsi="Calibri" w:cs="Arial"/>
-          <w:color w:val="000000"/>
-        </w:rPr>
-        <w:t>GitHub</w:t>
-      </w:r>
-      <w:proofErr w:type="spellEnd"/>
-      <w:r>
-        <w:rPr>
-          <w:rFonts w:ascii="Calibri" w:eastAsia="Times New Roman" w:hAnsi="Calibri" w:cs="Arial"/>
-          <w:color w:val="000000"/>
-        </w:rPr>
-        <w:t>, and Ruby Gems.</w:t>
-      </w:r>
-    </w:p>
-    <w:p>
-      <w:pPr>
-        <w:numPr>
-          <w:ilvl w:val="0"/>
-          <w:numId w:val="2"/>
-        </w:numPr>
-        <w:spacing w:after="0" w:line="240" w:lineRule="auto"/>
+        <w:t>, GitHub, and Ruby Gems.</w:t>
+      </w:r>
+    </w:p>
+    <w:p>
+      <w:pPr>
+        <w:spacing w:after="0" w:line="240" w:lineRule="auto"/>
+        <w:ind w:left="720"/>
         <w:textAlignment w:val="baseline"/>
         <w:rPr>
           <w:rFonts w:ascii="Arial" w:eastAsia="Times New Roman" w:hAnsi="Arial" w:cs="Arial"/>
@@ -849,14 +804,7 @@
             <w:rStyle w:val="Hyperlink"/>
             <w:rFonts w:ascii="Calibri" w:eastAsia="Times New Roman" w:hAnsi="Calibri" w:cs="Arial"/>
           </w:rPr>
-          <w:t>Githu</w:t>
-        </w:r>
-        <w:r>
-          <w:rPr>
-            <w:rStyle w:val="Hyperlink"/>
-            <w:rFonts w:ascii="Calibri" w:eastAsia="Times New Roman" w:hAnsi="Calibri" w:cs="Arial"/>
-          </w:rPr>
-          <w:t>b</w:t>
+          <w:t>Github</w:t>
         </w:r>
         <w:proofErr w:type="spellEnd"/>
         <w:r>
@@ -865,6 +813,22 @@
             <w:rFonts w:ascii="Calibri" w:eastAsia="Times New Roman" w:hAnsi="Calibri" w:cs="Arial"/>
           </w:rPr>
           <w:t xml:space="preserve"> Page</w:t>
+        </w:r>
+      </w:hyperlink>
+      <w:r>
+        <w:rPr>
+          <w:rFonts w:ascii="Calibri" w:eastAsia="Times New Roman" w:hAnsi="Calibri" w:cs="Arial"/>
+          <w:color w:val="000000"/>
+        </w:rPr>
+        <w:t>/</w:t>
+      </w:r>
+      <w:hyperlink r:id="rId13" w:history="1">
+        <w:r>
+          <w:rPr>
+            <w:rStyle w:val="Hyperlink"/>
+            <w:rFonts w:ascii="Calibri" w:eastAsia="Times New Roman" w:hAnsi="Calibri" w:cs="Arial"/>
+          </w:rPr>
+          <w:t>App Page</w:t>
         </w:r>
       </w:hyperlink>
       <w:r>
@@ -1681,8 +1645,6 @@
           <w:color w:val="000000"/>
         </w:rPr>
       </w:pPr>
-      <w:bookmarkStart w:id="0" w:name="_GoBack"/>
-      <w:bookmarkEnd w:id="0"/>
       <w:r>
         <w:rPr>
           <w:rFonts w:ascii="Calibri" w:eastAsia="Times New Roman" w:hAnsi="Calibri" w:cs="Arial"/>
@@ -2056,22 +2018,13 @@
         </w:rPr>
         <w:t xml:space="preserve"> </w:t>
       </w:r>
-      <w:proofErr w:type="spellStart"/>
       <w:proofErr w:type="gramStart"/>
       <w:r>
         <w:rPr>
           <w:rFonts w:ascii="Calibri" w:eastAsia="Times New Roman" w:hAnsi="Calibri" w:cs="Times New Roman"/>
           <w:color w:val="000000"/>
         </w:rPr>
-        <w:t>GitHub</w:t>
-      </w:r>
-      <w:proofErr w:type="spellEnd"/>
-      <w:r>
-        <w:rPr>
-          <w:rFonts w:ascii="Calibri" w:eastAsia="Times New Roman" w:hAnsi="Calibri" w:cs="Times New Roman"/>
-          <w:color w:val="000000"/>
-        </w:rPr>
-        <w:t xml:space="preserve"> .</w:t>
+        <w:t>GitHub .</w:t>
       </w:r>
       <w:proofErr w:type="gramEnd"/>
       <w:r>
@@ -2091,6 +2044,8 @@
           <w:color w:val="000000"/>
         </w:rPr>
       </w:pPr>
+      <w:bookmarkStart w:id="0" w:name="_GoBack"/>
+      <w:bookmarkEnd w:id="0"/>
       <w:r>
         <w:rPr>
           <w:rFonts w:ascii="Calibri" w:eastAsia="Times New Roman" w:hAnsi="Calibri" w:cs="Times New Roman"/>
@@ -2132,7 +2087,7 @@
       </w:r>
     </w:p>
     <w:sectPr>
-      <w:headerReference w:type="default" r:id="rId13"/>
+      <w:headerReference w:type="default" r:id="rId14"/>
       <w:pgSz w:w="12240" w:h="15840"/>
       <w:pgMar w:top="630" w:right="1440" w:bottom="1440" w:left="1440" w:header="720" w:footer="720" w:gutter="0"/>
       <w:cols w:space="720"/>
@@ -3594,7 +3549,6 @@
       <w:spacing w:after="0" w:line="240" w:lineRule="auto"/>
     </w:pPr>
     <w:tblPr>
-      <w:tblInd w:w="0" w:type="dxa"/>
       <w:tblBorders>
         <w:top w:val="single" w:sz="4" w:space="0" w:color="auto"/>
         <w:left w:val="single" w:sz="4" w:space="0" w:color="auto"/>
@@ -3603,12 +3557,6 @@
         <w:insideH w:val="single" w:sz="4" w:space="0" w:color="auto"/>
         <w:insideV w:val="single" w:sz="4" w:space="0" w:color="auto"/>
       </w:tblBorders>
-      <w:tblCellMar>
-        <w:top w:w="0" w:type="dxa"/>
-        <w:left w:w="108" w:type="dxa"/>
-        <w:bottom w:w="0" w:type="dxa"/>
-        <w:right w:w="108" w:type="dxa"/>
-      </w:tblCellMar>
     </w:tblPr>
   </w:style>
   <w:style w:type="paragraph" w:styleId="Header">

</xml_diff>

<commit_message>
Modified text in index
</commit_message>
<xml_diff>
--- a/Ahmad Atiyah - Resume 2016.docx
+++ b/Ahmad Atiyah - Resume 2016.docx
@@ -192,46 +192,357 @@
         <w:spacing w:before="240" w:after="0" w:line="240" w:lineRule="auto"/>
         <w:jc w:val="center"/>
         <w:rPr>
+          <w:rFonts w:ascii="Calibri" w:eastAsia="Times New Roman" w:hAnsi="Calibri" w:cs="Times New Roman"/>
+          <w:color w:val="000000"/>
+        </w:rPr>
+      </w:pPr>
+      <w:bookmarkStart w:id="0" w:name="_GoBack"/>
+      <w:r>
+        <w:rPr>
+          <w:rFonts w:ascii="Calibri" w:eastAsia="Times New Roman" w:hAnsi="Calibri" w:cs="Times New Roman"/>
+          <w:color w:val="000000"/>
+        </w:rPr>
+        <w:t>Master</w:t>
+      </w:r>
+      <w:r>
+        <w:rPr>
+          <w:rFonts w:ascii="Calibri" w:eastAsia="Times New Roman" w:hAnsi="Calibri" w:cs="Times New Roman"/>
+          <w:color w:val="000000"/>
+        </w:rPr>
+        <w:t>’s degree holder, recent Coding Bootcamp graduate</w:t>
+      </w:r>
+      <w:r>
+        <w:rPr>
+          <w:rFonts w:ascii="Calibri" w:eastAsia="Times New Roman" w:hAnsi="Calibri" w:cs="Times New Roman"/>
+          <w:color w:val="000000"/>
+        </w:rPr>
+        <w:t xml:space="preserve"> seeking career opportunity in </w:t>
+      </w:r>
+      <w:r>
+        <w:rPr>
+          <w:rFonts w:ascii="Calibri" w:eastAsia="Times New Roman" w:hAnsi="Calibri" w:cs="Times New Roman"/>
+          <w:color w:val="000000"/>
+        </w:rPr>
+        <w:t>Web</w:t>
+      </w:r>
+      <w:r>
+        <w:rPr>
+          <w:rFonts w:ascii="Calibri" w:eastAsia="Times New Roman" w:hAnsi="Calibri" w:cs="Times New Roman"/>
+          <w:color w:val="000000"/>
+        </w:rPr>
+        <w:t xml:space="preserve"> Development. Quick learner </w:t>
+      </w:r>
+      <w:r>
+        <w:rPr>
+          <w:rFonts w:ascii="Calibri" w:eastAsia="Times New Roman" w:hAnsi="Calibri" w:cs="Times New Roman"/>
+          <w:color w:val="000000"/>
+        </w:rPr>
+        <w:t xml:space="preserve">who is </w:t>
+      </w:r>
+      <w:r>
+        <w:rPr>
+          <w:rFonts w:ascii="Calibri" w:eastAsia="Times New Roman" w:hAnsi="Calibri" w:cs="Times New Roman"/>
+          <w:color w:val="000000"/>
+        </w:rPr>
+        <w:t>able to grasp and adapt to new technologies and environments. Well organized and detail-focused with outstanding communication, analytical, and technical writing skills. Outstanding problem solving skills with excellent multitasking abilities. Team player who is able to work collaboratively with all. Keen interest in learning other cultures and languages. Native Arabic speaker with excellent fluency in English.</w:t>
+      </w:r>
+    </w:p>
+    <w:bookmarkEnd w:id="0"/>
+    <w:p>
+      <w:pPr>
+        <w:spacing w:before="240" w:after="0" w:line="240" w:lineRule="auto"/>
+        <w:jc w:val="center"/>
+        <w:rPr>
+          <w:rFonts w:ascii="Calibri" w:eastAsia="Times New Roman" w:hAnsi="Calibri" w:cs="Times New Roman"/>
+          <w:b/>
+          <w:bCs/>
+          <w:color w:val="000000"/>
+          <w:sz w:val="28"/>
+          <w:szCs w:val="28"/>
+        </w:rPr>
+      </w:pPr>
+      <w:r>
+        <w:rPr>
+          <w:rFonts w:ascii="Calibri" w:eastAsia="Times New Roman" w:hAnsi="Calibri" w:cs="Times New Roman"/>
+          <w:b/>
+          <w:bCs/>
+          <w:color w:val="000000"/>
+          <w:sz w:val="28"/>
+          <w:szCs w:val="28"/>
+        </w:rPr>
+        <w:t>SKILLS</w:t>
+      </w:r>
+    </w:p>
+    <w:p>
+      <w:pPr>
+        <w:spacing w:after="0" w:line="240" w:lineRule="auto"/>
+        <w:jc w:val="center"/>
+        <w:rPr>
+          <w:rFonts w:ascii="Calibri" w:eastAsia="Times New Roman" w:hAnsi="Calibri" w:cs="Times New Roman"/>
+          <w:color w:val="000000"/>
+        </w:rPr>
+      </w:pPr>
+      <w:r>
+        <w:rPr>
+          <w:rFonts w:ascii="Calibri" w:eastAsia="Times New Roman" w:hAnsi="Calibri" w:cs="Times New Roman"/>
+          <w:color w:val="000000"/>
+        </w:rPr>
+        <w:t>Full-</w:t>
+      </w:r>
+      <w:proofErr w:type="gramStart"/>
+      <w:r>
+        <w:rPr>
+          <w:rFonts w:ascii="Calibri" w:eastAsia="Times New Roman" w:hAnsi="Calibri" w:cs="Times New Roman"/>
+          <w:color w:val="000000"/>
+        </w:rPr>
+        <w:t>stack .</w:t>
+      </w:r>
+      <w:proofErr w:type="gramEnd"/>
+      <w:r>
+        <w:rPr>
+          <w:rFonts w:ascii="Calibri" w:eastAsia="Times New Roman" w:hAnsi="Calibri" w:cs="Times New Roman"/>
+          <w:color w:val="000000"/>
+        </w:rPr>
+        <w:t xml:space="preserve"> Back-</w:t>
+      </w:r>
+      <w:proofErr w:type="gramStart"/>
+      <w:r>
+        <w:rPr>
+          <w:rFonts w:ascii="Calibri" w:eastAsia="Times New Roman" w:hAnsi="Calibri" w:cs="Times New Roman"/>
+          <w:color w:val="000000"/>
+        </w:rPr>
+        <w:t>end .</w:t>
+      </w:r>
+      <w:proofErr w:type="gramEnd"/>
+      <w:r>
+        <w:rPr>
+          <w:rFonts w:ascii="Calibri" w:eastAsia="Times New Roman" w:hAnsi="Calibri" w:cs="Times New Roman"/>
+          <w:color w:val="000000"/>
+        </w:rPr>
+        <w:t xml:space="preserve"> Front-</w:t>
+      </w:r>
+      <w:proofErr w:type="gramStart"/>
+      <w:r>
+        <w:rPr>
+          <w:rFonts w:ascii="Calibri" w:eastAsia="Times New Roman" w:hAnsi="Calibri" w:cs="Times New Roman"/>
+          <w:color w:val="000000"/>
+        </w:rPr>
+        <w:t>end .</w:t>
+      </w:r>
+      <w:proofErr w:type="gramEnd"/>
+      <w:r>
+        <w:rPr>
+          <w:rFonts w:ascii="Calibri" w:eastAsia="Times New Roman" w:hAnsi="Calibri" w:cs="Times New Roman"/>
+          <w:color w:val="000000"/>
+        </w:rPr>
+        <w:t xml:space="preserve"> Ruby on </w:t>
+      </w:r>
+      <w:proofErr w:type="gramStart"/>
+      <w:r>
+        <w:rPr>
+          <w:rFonts w:ascii="Calibri" w:eastAsia="Times New Roman" w:hAnsi="Calibri" w:cs="Times New Roman"/>
+          <w:color w:val="000000"/>
+        </w:rPr>
+        <w:t>Rails .</w:t>
+      </w:r>
+      <w:proofErr w:type="gramEnd"/>
+      <w:r>
+        <w:rPr>
+          <w:rFonts w:ascii="Calibri" w:eastAsia="Times New Roman" w:hAnsi="Calibri" w:cs="Times New Roman"/>
+          <w:color w:val="000000"/>
+        </w:rPr>
+        <w:t xml:space="preserve"> </w:t>
+      </w:r>
+      <w:proofErr w:type="gramStart"/>
+      <w:r>
+        <w:rPr>
+          <w:rFonts w:ascii="Calibri" w:eastAsia="Times New Roman" w:hAnsi="Calibri" w:cs="Times New Roman"/>
+          <w:color w:val="000000"/>
+        </w:rPr>
+        <w:t>HTML .</w:t>
+      </w:r>
+      <w:proofErr w:type="gramEnd"/>
+      <w:r>
+        <w:rPr>
+          <w:rFonts w:ascii="Calibri" w:eastAsia="Times New Roman" w:hAnsi="Calibri" w:cs="Times New Roman"/>
+          <w:color w:val="000000"/>
+        </w:rPr>
+        <w:t xml:space="preserve"> CSS </w:t>
+      </w:r>
+    </w:p>
+    <w:p>
+      <w:pPr>
+        <w:spacing w:after="0" w:line="240" w:lineRule="auto"/>
+        <w:jc w:val="center"/>
+        <w:rPr>
           <w:rFonts w:ascii="Times New Roman" w:eastAsia="Times New Roman" w:hAnsi="Times New Roman" w:cs="Times New Roman"/>
           <w:sz w:val="24"/>
           <w:szCs w:val="24"/>
         </w:rPr>
       </w:pPr>
-      <w:r>
-        <w:rPr>
-          <w:rFonts w:ascii="Calibri" w:eastAsia="Times New Roman" w:hAnsi="Calibri" w:cs="Times New Roman"/>
-          <w:color w:val="000000"/>
-        </w:rPr>
-        <w:t xml:space="preserve">Master graduate seeking career opportunity in Software Development. Quick learner </w:t>
-      </w:r>
-      <w:r>
-        <w:rPr>
-          <w:rFonts w:ascii="Calibri" w:eastAsia="Times New Roman" w:hAnsi="Calibri" w:cs="Times New Roman"/>
-          <w:color w:val="000000"/>
-        </w:rPr>
-        <w:t xml:space="preserve">who is </w:t>
-      </w:r>
-      <w:r>
-        <w:rPr>
-          <w:rFonts w:ascii="Calibri" w:eastAsia="Times New Roman" w:hAnsi="Calibri" w:cs="Times New Roman"/>
-          <w:color w:val="000000"/>
-        </w:rPr>
-        <w:t>able to grasp and adapt to new technologies and environments. Well organized and detail-focused with outstanding communication, analytical, and technical writing skills. Outstanding problem solving skills with excellent multitasking abilities. Team player who is able to work collaboratively with all. Keen interest in learning other cultures and languages. Native Arabic speaker with excellent fluency in English.</w:t>
+      <w:proofErr w:type="gramStart"/>
+      <w:r>
+        <w:rPr>
+          <w:rFonts w:ascii="Calibri" w:eastAsia="Times New Roman" w:hAnsi="Calibri" w:cs="Times New Roman"/>
+          <w:color w:val="000000"/>
+        </w:rPr>
+        <w:t>APIs .</w:t>
+      </w:r>
+      <w:proofErr w:type="gramEnd"/>
+      <w:r>
+        <w:rPr>
+          <w:rFonts w:ascii="Calibri" w:eastAsia="Times New Roman" w:hAnsi="Calibri" w:cs="Times New Roman"/>
+          <w:color w:val="000000"/>
+        </w:rPr>
+        <w:t xml:space="preserve"> </w:t>
+      </w:r>
+      <w:proofErr w:type="gramStart"/>
+      <w:r>
+        <w:rPr>
+          <w:rFonts w:ascii="Calibri" w:eastAsia="Times New Roman" w:hAnsi="Calibri" w:cs="Times New Roman"/>
+          <w:color w:val="000000"/>
+        </w:rPr>
+        <w:t>Databases</w:t>
+      </w:r>
+      <w:r>
+        <w:rPr>
+          <w:rFonts w:ascii="Calibri" w:eastAsia="Times New Roman" w:hAnsi="Calibri" w:cs="Times New Roman"/>
+          <w:color w:val="000000"/>
+        </w:rPr>
+        <w:t xml:space="preserve"> .</w:t>
+      </w:r>
+      <w:proofErr w:type="gramEnd"/>
+      <w:r>
+        <w:rPr>
+          <w:rFonts w:ascii="Calibri" w:eastAsia="Times New Roman" w:hAnsi="Calibri" w:cs="Times New Roman"/>
+          <w:color w:val="000000"/>
+        </w:rPr>
+        <w:t xml:space="preserve"> Material</w:t>
+      </w:r>
+      <w:r>
+        <w:rPr>
+          <w:rFonts w:ascii="Calibri" w:eastAsia="Times New Roman" w:hAnsi="Calibri" w:cs="Times New Roman"/>
+          <w:color w:val="000000"/>
+        </w:rPr>
+        <w:t xml:space="preserve"> </w:t>
+      </w:r>
+      <w:proofErr w:type="gramStart"/>
+      <w:r>
+        <w:rPr>
+          <w:rFonts w:ascii="Calibri" w:eastAsia="Times New Roman" w:hAnsi="Calibri" w:cs="Times New Roman"/>
+          <w:color w:val="000000"/>
+        </w:rPr>
+        <w:t>Design</w:t>
+      </w:r>
+      <w:r>
+        <w:rPr>
+          <w:rFonts w:ascii="Calibri" w:eastAsia="Times New Roman" w:hAnsi="Calibri" w:cs="Times New Roman"/>
+          <w:color w:val="000000"/>
+        </w:rPr>
+        <w:t xml:space="preserve"> .</w:t>
+      </w:r>
+      <w:proofErr w:type="gramEnd"/>
+      <w:r>
+        <w:rPr>
+          <w:rFonts w:ascii="Calibri" w:eastAsia="Times New Roman" w:hAnsi="Calibri" w:cs="Times New Roman"/>
+          <w:color w:val="000000"/>
+        </w:rPr>
+        <w:t xml:space="preserve"> </w:t>
+      </w:r>
+      <w:proofErr w:type="spellStart"/>
+      <w:proofErr w:type="gramStart"/>
+      <w:r>
+        <w:rPr>
+          <w:rFonts w:ascii="Calibri" w:eastAsia="Times New Roman" w:hAnsi="Calibri" w:cs="Times New Roman"/>
+          <w:color w:val="000000"/>
+        </w:rPr>
+        <w:t>Git</w:t>
+      </w:r>
+      <w:proofErr w:type="spellEnd"/>
+      <w:r>
+        <w:rPr>
+          <w:rFonts w:ascii="Calibri" w:eastAsia="Times New Roman" w:hAnsi="Calibri" w:cs="Times New Roman"/>
+          <w:color w:val="000000"/>
+        </w:rPr>
+        <w:t xml:space="preserve"> .</w:t>
+      </w:r>
+      <w:proofErr w:type="gramEnd"/>
+      <w:r>
+        <w:rPr>
+          <w:rFonts w:ascii="Calibri" w:eastAsia="Times New Roman" w:hAnsi="Calibri" w:cs="Times New Roman"/>
+          <w:color w:val="000000"/>
+        </w:rPr>
+        <w:t xml:space="preserve"> </w:t>
+      </w:r>
+      <w:proofErr w:type="gramStart"/>
+      <w:r>
+        <w:rPr>
+          <w:rFonts w:ascii="Calibri" w:eastAsia="Times New Roman" w:hAnsi="Calibri" w:cs="Times New Roman"/>
+          <w:color w:val="000000"/>
+        </w:rPr>
+        <w:t>GitHub .</w:t>
+      </w:r>
+      <w:proofErr w:type="gramEnd"/>
+      <w:r>
+        <w:rPr>
+          <w:rFonts w:ascii="Calibri" w:eastAsia="Times New Roman" w:hAnsi="Calibri" w:cs="Times New Roman"/>
+          <w:color w:val="000000"/>
+        </w:rPr>
+        <w:t xml:space="preserve"> Ruby Gems</w:t>
       </w:r>
     </w:p>
     <w:p>
       <w:pPr>
         <w:spacing w:after="0" w:line="240" w:lineRule="auto"/>
-        <w:rPr>
-          <w:rFonts w:ascii="Times New Roman" w:eastAsia="Times New Roman" w:hAnsi="Times New Roman" w:cs="Times New Roman"/>
-          <w:sz w:val="24"/>
-          <w:szCs w:val="24"/>
-        </w:rPr>
-      </w:pPr>
-    </w:p>
-    <w:p>
-      <w:pPr>
-        <w:spacing w:after="0" w:line="240" w:lineRule="auto"/>
+        <w:jc w:val="center"/>
+        <w:rPr>
+          <w:rFonts w:ascii="Calibri" w:eastAsia="Times New Roman" w:hAnsi="Calibri" w:cs="Times New Roman"/>
+          <w:color w:val="000000"/>
+        </w:rPr>
+      </w:pPr>
+      <w:r>
+        <w:rPr>
+          <w:rFonts w:ascii="Calibri" w:eastAsia="Times New Roman" w:hAnsi="Calibri" w:cs="Times New Roman"/>
+          <w:color w:val="000000"/>
+        </w:rPr>
+        <w:t xml:space="preserve">Systems </w:t>
+      </w:r>
+      <w:proofErr w:type="gramStart"/>
+      <w:r>
+        <w:rPr>
+          <w:rFonts w:ascii="Calibri" w:eastAsia="Times New Roman" w:hAnsi="Calibri" w:cs="Times New Roman"/>
+          <w:color w:val="000000"/>
+        </w:rPr>
+        <w:t>Analysis .</w:t>
+      </w:r>
+      <w:proofErr w:type="gramEnd"/>
+      <w:r>
+        <w:rPr>
+          <w:rFonts w:ascii="Calibri" w:eastAsia="Times New Roman" w:hAnsi="Calibri" w:cs="Times New Roman"/>
+          <w:color w:val="000000"/>
+        </w:rPr>
+        <w:t xml:space="preserve"> System Development Life Cycle (SDLC</w:t>
+      </w:r>
+      <w:proofErr w:type="gramStart"/>
+      <w:r>
+        <w:rPr>
+          <w:rFonts w:ascii="Calibri" w:eastAsia="Times New Roman" w:hAnsi="Calibri" w:cs="Times New Roman"/>
+          <w:color w:val="000000"/>
+        </w:rPr>
+        <w:t>) .</w:t>
+      </w:r>
+      <w:proofErr w:type="gramEnd"/>
+      <w:r>
+        <w:rPr>
+          <w:rFonts w:ascii="Calibri" w:eastAsia="Times New Roman" w:hAnsi="Calibri" w:cs="Times New Roman"/>
+          <w:color w:val="000000"/>
+        </w:rPr>
+        <w:t xml:space="preserve"> Project Management</w:t>
+      </w:r>
+    </w:p>
+    <w:p>
+      <w:pPr>
+        <w:spacing w:before="240" w:after="0" w:line="240" w:lineRule="auto"/>
         <w:jc w:val="center"/>
         <w:rPr>
           <w:rFonts w:ascii="Calibri" w:eastAsia="Times New Roman" w:hAnsi="Calibri" w:cs="Times New Roman"/>
@@ -555,19 +866,8 @@
                 <w:bCs/>
                 <w:color w:val="000000"/>
               </w:rPr>
-              <w:t xml:space="preserve">Code Immersion </w:t>
+              <w:t>Code Immersion Bootcamp</w:t>
             </w:r>
-            <w:proofErr w:type="spellStart"/>
-            <w:r>
-              <w:rPr>
-                <w:rFonts w:ascii="Calibri" w:eastAsia="Times New Roman" w:hAnsi="Calibri" w:cs="Times New Roman"/>
-                <w:b/>
-                <w:bCs/>
-                <w:color w:val="000000"/>
-              </w:rPr>
-              <w:t>Bootcamp</w:t>
-            </w:r>
-            <w:proofErr w:type="spellEnd"/>
           </w:p>
         </w:tc>
         <w:tc>
@@ -658,23 +958,7 @@
           <w:rFonts w:ascii="Calibri" w:eastAsia="Times New Roman" w:hAnsi="Calibri" w:cs="Arial"/>
           <w:color w:val="000000"/>
         </w:rPr>
-        <w:t xml:space="preserve">Enrolled in a Coding </w:t>
-      </w:r>
-      <w:proofErr w:type="spellStart"/>
-      <w:r>
-        <w:rPr>
-          <w:rFonts w:ascii="Calibri" w:eastAsia="Times New Roman" w:hAnsi="Calibri" w:cs="Arial"/>
-          <w:color w:val="000000"/>
-        </w:rPr>
-        <w:t>Bootcamp</w:t>
-      </w:r>
-      <w:proofErr w:type="spellEnd"/>
-      <w:r>
-        <w:rPr>
-          <w:rFonts w:ascii="Calibri" w:eastAsia="Times New Roman" w:hAnsi="Calibri" w:cs="Arial"/>
-          <w:color w:val="000000"/>
-        </w:rPr>
-        <w:t xml:space="preserve"> that covers the fundamentals of web development and programming</w:t>
+        <w:t>Enrolled in a Coding Bootcamp that covers the fundamentals of web development and programming</w:t>
       </w:r>
       <w:r>
         <w:rPr>
@@ -744,123 +1028,100 @@
     </w:p>
     <w:p>
       <w:pPr>
-        <w:spacing w:after="0" w:line="240" w:lineRule="auto"/>
-        <w:ind w:left="720"/>
-        <w:textAlignment w:val="baseline"/>
-        <w:rPr>
-          <w:rFonts w:ascii="Arial" w:eastAsia="Times New Roman" w:hAnsi="Arial" w:cs="Arial"/>
-          <w:color w:val="000000"/>
-        </w:rPr>
-      </w:pPr>
-      <w:r>
-        <w:rPr>
-          <w:rFonts w:ascii="Calibri" w:eastAsia="Times New Roman" w:hAnsi="Calibri" w:cs="Arial"/>
-          <w:color w:val="000000"/>
-        </w:rPr>
-        <w:t xml:space="preserve">Developed </w:t>
-      </w:r>
-      <w:proofErr w:type="spellStart"/>
-      <w:r>
-        <w:rPr>
-          <w:rFonts w:ascii="Calibri" w:eastAsia="Times New Roman" w:hAnsi="Calibri" w:cs="Arial"/>
-          <w:color w:val="000000"/>
-        </w:rPr>
-        <w:t>UGiftMe</w:t>
-      </w:r>
-      <w:proofErr w:type="spellEnd"/>
-      <w:r>
-        <w:rPr>
-          <w:rFonts w:ascii="Calibri" w:eastAsia="Times New Roman" w:hAnsi="Calibri" w:cs="Arial"/>
-          <w:color w:val="000000"/>
-        </w:rPr>
-        <w:t>, a social website that allows users to find out what gift(s) their friends desire by simply visiting their page</w:t>
-      </w:r>
-      <w:bookmarkStart w:id="0" w:name="_GoBack"/>
-      <w:bookmarkEnd w:id="0"/>
-      <w:r>
-        <w:rPr>
-          <w:rFonts w:ascii="Calibri" w:eastAsia="Times New Roman" w:hAnsi="Calibri" w:cs="Arial"/>
-          <w:color w:val="000000"/>
-        </w:rPr>
-        <w:t xml:space="preserve">. </w:t>
-      </w:r>
-      <w:r>
-        <w:fldChar w:fldCharType="begin"/>
-      </w:r>
-      <w:r>
-        <w:instrText xml:space="preserve"> HYPERLINK "https://ugiftme.herokuapp.com" </w:instrText>
-      </w:r>
-      <w:r>
-        <w:fldChar w:fldCharType="separate"/>
-      </w:r>
-      <w:r>
-        <w:rPr>
-          <w:rStyle w:val="Hyperlink"/>
-          <w:rFonts w:ascii="Calibri" w:eastAsia="Times New Roman" w:hAnsi="Calibri" w:cs="Arial"/>
-        </w:rPr>
-        <w:t>App Page</w:t>
-      </w:r>
-      <w:r>
-        <w:rPr>
-          <w:rStyle w:val="Hyperlink"/>
-          <w:rFonts w:ascii="Calibri" w:eastAsia="Times New Roman" w:hAnsi="Calibri" w:cs="Arial"/>
-        </w:rPr>
-        <w:fldChar w:fldCharType="end"/>
-      </w:r>
-      <w:r>
-        <w:rPr>
-          <w:rFonts w:ascii="Calibri" w:eastAsia="Times New Roman" w:hAnsi="Calibri" w:cs="Arial"/>
-          <w:color w:val="000000"/>
-        </w:rPr>
-        <w:t>/</w:t>
-      </w:r>
-      <w:proofErr w:type="spellStart"/>
-      <w:r>
-        <w:fldChar w:fldCharType="begin"/>
-      </w:r>
-      <w:r>
-        <w:instrText>HYPERLINK "https://www.github.com/aatiyah/giftme"</w:instrText>
-      </w:r>
-      <w:r>
-        <w:fldChar w:fldCharType="separate"/>
-      </w:r>
-      <w:r>
-        <w:rPr>
-          <w:rStyle w:val="Hyperlink"/>
-          <w:rFonts w:ascii="Calibri" w:eastAsia="Times New Roman" w:hAnsi="Calibri" w:cs="Arial"/>
-        </w:rPr>
-        <w:t>Github</w:t>
-      </w:r>
-      <w:proofErr w:type="spellEnd"/>
-      <w:r>
-        <w:rPr>
-          <w:rStyle w:val="Hyperlink"/>
-          <w:rFonts w:ascii="Calibri" w:eastAsia="Times New Roman" w:hAnsi="Calibri" w:cs="Arial"/>
-        </w:rPr>
-        <w:t xml:space="preserve"> Page</w:t>
-      </w:r>
-      <w:r>
-        <w:rPr>
-          <w:rStyle w:val="Hyperlink"/>
-          <w:rFonts w:ascii="Calibri" w:eastAsia="Times New Roman" w:hAnsi="Calibri" w:cs="Arial"/>
-        </w:rPr>
-        <w:fldChar w:fldCharType="end"/>
-      </w:r>
-      <w:r>
-        <w:rPr>
-          <w:rFonts w:ascii="Calibri" w:eastAsia="Times New Roman" w:hAnsi="Calibri" w:cs="Arial"/>
-          <w:color w:val="000000"/>
-        </w:rPr>
-        <w:t>.</w:t>
-      </w:r>
-    </w:p>
-    <w:p>
-      <w:pPr>
         <w:numPr>
           <w:ilvl w:val="0"/>
           <w:numId w:val="2"/>
         </w:numPr>
         <w:spacing w:after="0" w:line="240" w:lineRule="auto"/>
+        <w:textAlignment w:val="baseline"/>
+        <w:rPr>
+          <w:rFonts w:ascii="Arial" w:eastAsia="Times New Roman" w:hAnsi="Arial" w:cs="Arial"/>
+          <w:color w:val="000000"/>
+        </w:rPr>
+      </w:pPr>
+      <w:r>
+        <w:rPr>
+          <w:rFonts w:ascii="Calibri" w:eastAsia="Times New Roman" w:hAnsi="Calibri" w:cs="Arial"/>
+          <w:color w:val="000000"/>
+        </w:rPr>
+        <w:t xml:space="preserve">Developed </w:t>
+      </w:r>
+      <w:proofErr w:type="spellStart"/>
+      <w:r>
+        <w:rPr>
+          <w:rFonts w:ascii="Calibri" w:eastAsia="Times New Roman" w:hAnsi="Calibri" w:cs="Arial"/>
+          <w:color w:val="000000"/>
+        </w:rPr>
+        <w:t>UGiftMe</w:t>
+      </w:r>
+      <w:proofErr w:type="spellEnd"/>
+      <w:r>
+        <w:rPr>
+          <w:rFonts w:ascii="Calibri" w:eastAsia="Times New Roman" w:hAnsi="Calibri" w:cs="Arial"/>
+          <w:color w:val="000000"/>
+        </w:rPr>
+        <w:t xml:space="preserve">, a social website that allows users to find out what gift(s) their friends desire by simply visiting their page. </w:t>
+      </w:r>
+      <w:hyperlink r:id="rId12" w:history="1">
+        <w:r>
+          <w:rPr>
+            <w:rStyle w:val="Hyperlink"/>
+            <w:rFonts w:ascii="Calibri" w:eastAsia="Times New Roman" w:hAnsi="Calibri" w:cs="Arial"/>
+          </w:rPr>
+          <w:t>App Page</w:t>
+        </w:r>
+      </w:hyperlink>
+      <w:r>
+        <w:rPr>
+          <w:rFonts w:ascii="Calibri" w:eastAsia="Times New Roman" w:hAnsi="Calibri" w:cs="Arial"/>
+          <w:color w:val="000000"/>
+        </w:rPr>
+        <w:t>/</w:t>
+      </w:r>
+      <w:proofErr w:type="spellStart"/>
+      <w:r>
+        <w:fldChar w:fldCharType="begin"/>
+      </w:r>
+      <w:r>
+        <w:instrText>HYPERLINK "https://www.github.com/aatiyah/giftme"</w:instrText>
+      </w:r>
+      <w:r>
+        <w:fldChar w:fldCharType="separate"/>
+      </w:r>
+      <w:r>
+        <w:rPr>
+          <w:rStyle w:val="Hyperlink"/>
+          <w:rFonts w:ascii="Calibri" w:eastAsia="Times New Roman" w:hAnsi="Calibri" w:cs="Arial"/>
+        </w:rPr>
+        <w:t>Github</w:t>
+      </w:r>
+      <w:proofErr w:type="spellEnd"/>
+      <w:r>
+        <w:rPr>
+          <w:rStyle w:val="Hyperlink"/>
+          <w:rFonts w:ascii="Calibri" w:eastAsia="Times New Roman" w:hAnsi="Calibri" w:cs="Arial"/>
+        </w:rPr>
+        <w:t xml:space="preserve"> Page</w:t>
+      </w:r>
+      <w:r>
+        <w:rPr>
+          <w:rStyle w:val="Hyperlink"/>
+          <w:rFonts w:ascii="Calibri" w:eastAsia="Times New Roman" w:hAnsi="Calibri" w:cs="Arial"/>
+        </w:rPr>
+        <w:fldChar w:fldCharType="end"/>
+      </w:r>
+      <w:r>
+        <w:rPr>
+          <w:rFonts w:ascii="Calibri" w:eastAsia="Times New Roman" w:hAnsi="Calibri" w:cs="Arial"/>
+          <w:color w:val="000000"/>
+        </w:rPr>
+        <w:t>.</w:t>
+      </w:r>
+    </w:p>
+    <w:p>
+      <w:pPr>
+        <w:spacing w:after="0" w:line="240" w:lineRule="auto"/>
+        <w:ind w:left="720"/>
         <w:textAlignment w:val="baseline"/>
         <w:rPr>
           <w:rFonts w:ascii="Arial" w:eastAsia="Times New Roman" w:hAnsi="Arial" w:cs="Arial"/>
@@ -1108,6 +1369,7 @@
           <w:rFonts w:ascii="Calibri" w:eastAsia="Times New Roman" w:hAnsi="Calibri" w:cs="Arial"/>
           <w:color w:val="000000"/>
         </w:rPr>
+        <w:lastRenderedPageBreak/>
         <w:t>Developed a mobile application for Android operated devices as a final project for my graduate degree, using App Inventor 2.</w:t>
       </w:r>
     </w:p>
@@ -1216,7 +1478,6 @@
                 <w:bCs/>
                 <w:color w:val="000000"/>
               </w:rPr>
-              <w:lastRenderedPageBreak/>
               <w:t>IT &amp; Supply Chain Manager</w:t>
             </w:r>
           </w:p>
@@ -1360,7 +1621,21 @@
           <w:rFonts w:ascii="Calibri" w:eastAsia="Times New Roman" w:hAnsi="Calibri" w:cs="Arial"/>
           <w:color w:val="000000"/>
         </w:rPr>
-        <w:t>Managed the IT and Supply Chain department, including monitoring and supervision of all activities performed by the team, prioritized and distributed tasks effectively and efficiently ensuring all requests were tracked and a proper follow up was provided.</w:t>
+        <w:t>Hired and managed a team of 13 employees for</w:t>
+      </w:r>
+      <w:r>
+        <w:rPr>
+          <w:rFonts w:ascii="Calibri" w:eastAsia="Times New Roman" w:hAnsi="Calibri" w:cs="Arial"/>
+          <w:color w:val="000000"/>
+        </w:rPr>
+        <w:t xml:space="preserve"> IT and Supply Chain department</w:t>
+      </w:r>
+      <w:r>
+        <w:rPr>
+          <w:rFonts w:ascii="Calibri" w:eastAsia="Times New Roman" w:hAnsi="Calibri" w:cs="Arial"/>
+          <w:color w:val="000000"/>
+        </w:rPr>
+        <w:t>.</w:t>
       </w:r>
     </w:p>
     <w:p>
@@ -1382,7 +1657,14 @@
           <w:rFonts w:ascii="Calibri" w:eastAsia="Times New Roman" w:hAnsi="Calibri" w:cs="Arial"/>
           <w:color w:val="000000"/>
         </w:rPr>
-        <w:t>While managing a team of 13 employees, I worked with Field Office IT personnel, Supply Chain staff, and emergency staff to ensure proper implementation of IRC’s IT and Supply Chain practices in all field offices according to IRC’s standard policies and manuals.</w:t>
+        <w:t>W</w:t>
+      </w:r>
+      <w:r>
+        <w:rPr>
+          <w:rFonts w:ascii="Calibri" w:eastAsia="Times New Roman" w:hAnsi="Calibri" w:cs="Arial"/>
+          <w:color w:val="000000"/>
+        </w:rPr>
+        <w:t>orked with Field Office IT personnel, Supply Chain staff, and emergency staff to ensure proper implementation of IRC’s IT and Supply Chain practices in all field offices according to IRC’s standard policies and manuals.</w:t>
       </w:r>
     </w:p>
     <w:p>
@@ -1846,261 +2128,8 @@
         </w:rPr>
       </w:pPr>
     </w:p>
-    <w:p>
-      <w:pPr>
-        <w:spacing w:after="0" w:line="240" w:lineRule="auto"/>
-        <w:jc w:val="center"/>
-        <w:rPr>
-          <w:rFonts w:ascii="Calibri" w:eastAsia="Times New Roman" w:hAnsi="Calibri" w:cs="Times New Roman"/>
-          <w:b/>
-          <w:bCs/>
-          <w:color w:val="000000"/>
-          <w:sz w:val="28"/>
-          <w:szCs w:val="28"/>
-        </w:rPr>
-      </w:pPr>
-      <w:r>
-        <w:rPr>
-          <w:rFonts w:ascii="Calibri" w:eastAsia="Times New Roman" w:hAnsi="Calibri" w:cs="Times New Roman"/>
-          <w:b/>
-          <w:bCs/>
-          <w:color w:val="000000"/>
-          <w:sz w:val="28"/>
-          <w:szCs w:val="28"/>
-        </w:rPr>
-        <w:t>SKILLS</w:t>
-      </w:r>
-    </w:p>
-    <w:p>
-      <w:pPr>
-        <w:spacing w:after="0" w:line="240" w:lineRule="auto"/>
-        <w:jc w:val="center"/>
-        <w:rPr>
-          <w:rFonts w:ascii="Calibri" w:eastAsia="Times New Roman" w:hAnsi="Calibri" w:cs="Times New Roman"/>
-          <w:color w:val="000000"/>
-        </w:rPr>
-      </w:pPr>
-      <w:r>
-        <w:rPr>
-          <w:rFonts w:ascii="Calibri" w:eastAsia="Times New Roman" w:hAnsi="Calibri" w:cs="Times New Roman"/>
-          <w:color w:val="000000"/>
-        </w:rPr>
-        <w:t>Back-</w:t>
-      </w:r>
-      <w:proofErr w:type="gramStart"/>
-      <w:r>
-        <w:rPr>
-          <w:rFonts w:ascii="Calibri" w:eastAsia="Times New Roman" w:hAnsi="Calibri" w:cs="Times New Roman"/>
-          <w:color w:val="000000"/>
-        </w:rPr>
-        <w:t>end .</w:t>
-      </w:r>
-      <w:proofErr w:type="gramEnd"/>
-      <w:r>
-        <w:rPr>
-          <w:rFonts w:ascii="Calibri" w:eastAsia="Times New Roman" w:hAnsi="Calibri" w:cs="Times New Roman"/>
-          <w:color w:val="000000"/>
-        </w:rPr>
-        <w:t xml:space="preserve"> Front-</w:t>
-      </w:r>
-      <w:proofErr w:type="gramStart"/>
-      <w:r>
-        <w:rPr>
-          <w:rFonts w:ascii="Calibri" w:eastAsia="Times New Roman" w:hAnsi="Calibri" w:cs="Times New Roman"/>
-          <w:color w:val="000000"/>
-        </w:rPr>
-        <w:t>end .</w:t>
-      </w:r>
-      <w:proofErr w:type="gramEnd"/>
-      <w:r>
-        <w:rPr>
-          <w:rFonts w:ascii="Calibri" w:eastAsia="Times New Roman" w:hAnsi="Calibri" w:cs="Times New Roman"/>
-          <w:color w:val="000000"/>
-        </w:rPr>
-        <w:t xml:space="preserve"> Ruby on </w:t>
-      </w:r>
-      <w:proofErr w:type="gramStart"/>
-      <w:r>
-        <w:rPr>
-          <w:rFonts w:ascii="Calibri" w:eastAsia="Times New Roman" w:hAnsi="Calibri" w:cs="Times New Roman"/>
-          <w:color w:val="000000"/>
-        </w:rPr>
-        <w:t>Rails .</w:t>
-      </w:r>
-      <w:proofErr w:type="gramEnd"/>
-      <w:r>
-        <w:rPr>
-          <w:rFonts w:ascii="Calibri" w:eastAsia="Times New Roman" w:hAnsi="Calibri" w:cs="Times New Roman"/>
-          <w:color w:val="000000"/>
-        </w:rPr>
-        <w:t xml:space="preserve"> </w:t>
-      </w:r>
-      <w:proofErr w:type="gramStart"/>
-      <w:r>
-        <w:rPr>
-          <w:rFonts w:ascii="Calibri" w:eastAsia="Times New Roman" w:hAnsi="Calibri" w:cs="Times New Roman"/>
-          <w:color w:val="000000"/>
-        </w:rPr>
-        <w:t>HTML .</w:t>
-      </w:r>
-      <w:proofErr w:type="gramEnd"/>
-      <w:r>
-        <w:rPr>
-          <w:rFonts w:ascii="Calibri" w:eastAsia="Times New Roman" w:hAnsi="Calibri" w:cs="Times New Roman"/>
-          <w:color w:val="000000"/>
-        </w:rPr>
-        <w:t xml:space="preserve"> CSS </w:t>
-      </w:r>
-    </w:p>
-    <w:p>
-      <w:pPr>
-        <w:spacing w:after="0" w:line="240" w:lineRule="auto"/>
-        <w:jc w:val="center"/>
-        <w:rPr>
-          <w:rFonts w:ascii="Times New Roman" w:eastAsia="Times New Roman" w:hAnsi="Times New Roman" w:cs="Times New Roman"/>
-          <w:sz w:val="24"/>
-          <w:szCs w:val="24"/>
-        </w:rPr>
-      </w:pPr>
-      <w:r>
-        <w:rPr>
-          <w:rFonts w:ascii="Calibri" w:eastAsia="Times New Roman" w:hAnsi="Calibri" w:cs="Times New Roman"/>
-          <w:color w:val="000000"/>
-        </w:rPr>
-        <w:t xml:space="preserve">APIs . </w:t>
-      </w:r>
-      <w:proofErr w:type="gramStart"/>
-      <w:r>
-        <w:rPr>
-          <w:rFonts w:ascii="Calibri" w:eastAsia="Times New Roman" w:hAnsi="Calibri" w:cs="Times New Roman"/>
-          <w:color w:val="000000"/>
-        </w:rPr>
-        <w:t>Databases</w:t>
-      </w:r>
-      <w:r>
-        <w:rPr>
-          <w:rFonts w:ascii="Calibri" w:eastAsia="Times New Roman" w:hAnsi="Calibri" w:cs="Times New Roman"/>
-          <w:color w:val="000000"/>
-        </w:rPr>
-        <w:t xml:space="preserve"> .</w:t>
-      </w:r>
-      <w:proofErr w:type="gramEnd"/>
-      <w:r>
-        <w:rPr>
-          <w:rFonts w:ascii="Calibri" w:eastAsia="Times New Roman" w:hAnsi="Calibri" w:cs="Times New Roman"/>
-          <w:color w:val="000000"/>
-        </w:rPr>
-        <w:t xml:space="preserve"> </w:t>
-      </w:r>
-      <w:proofErr w:type="gramStart"/>
-      <w:r>
-        <w:rPr>
-          <w:rFonts w:ascii="Calibri" w:eastAsia="Times New Roman" w:hAnsi="Calibri" w:cs="Times New Roman"/>
-          <w:color w:val="000000"/>
-        </w:rPr>
-        <w:t>Materialize .</w:t>
-      </w:r>
-      <w:proofErr w:type="gramEnd"/>
-      <w:r>
-        <w:rPr>
-          <w:rFonts w:ascii="Calibri" w:eastAsia="Times New Roman" w:hAnsi="Calibri" w:cs="Times New Roman"/>
-          <w:color w:val="000000"/>
-        </w:rPr>
-        <w:t xml:space="preserve"> </w:t>
-      </w:r>
-      <w:proofErr w:type="spellStart"/>
-      <w:proofErr w:type="gramStart"/>
-      <w:r>
-        <w:rPr>
-          <w:rFonts w:ascii="Calibri" w:eastAsia="Times New Roman" w:hAnsi="Calibri" w:cs="Times New Roman"/>
-          <w:color w:val="000000"/>
-        </w:rPr>
-        <w:t>Git</w:t>
-      </w:r>
-      <w:proofErr w:type="spellEnd"/>
-      <w:r>
-        <w:rPr>
-          <w:rFonts w:ascii="Calibri" w:eastAsia="Times New Roman" w:hAnsi="Calibri" w:cs="Times New Roman"/>
-          <w:color w:val="000000"/>
-        </w:rPr>
-        <w:t xml:space="preserve"> .</w:t>
-      </w:r>
-      <w:proofErr w:type="gramEnd"/>
-      <w:r>
-        <w:rPr>
-          <w:rFonts w:ascii="Calibri" w:eastAsia="Times New Roman" w:hAnsi="Calibri" w:cs="Times New Roman"/>
-          <w:color w:val="000000"/>
-        </w:rPr>
-        <w:t xml:space="preserve"> </w:t>
-      </w:r>
-      <w:proofErr w:type="gramStart"/>
-      <w:r>
-        <w:rPr>
-          <w:rFonts w:ascii="Calibri" w:eastAsia="Times New Roman" w:hAnsi="Calibri" w:cs="Times New Roman"/>
-          <w:color w:val="000000"/>
-        </w:rPr>
-        <w:t>GitHub .</w:t>
-      </w:r>
-      <w:proofErr w:type="gramEnd"/>
-      <w:r>
-        <w:rPr>
-          <w:rFonts w:ascii="Calibri" w:eastAsia="Times New Roman" w:hAnsi="Calibri" w:cs="Times New Roman"/>
-          <w:color w:val="000000"/>
-        </w:rPr>
-        <w:t xml:space="preserve"> Ruby Gems</w:t>
-      </w:r>
-    </w:p>
-    <w:p>
-      <w:pPr>
-        <w:spacing w:after="0" w:line="240" w:lineRule="auto"/>
-        <w:jc w:val="center"/>
-        <w:rPr>
-          <w:rFonts w:ascii="Calibri" w:eastAsia="Times New Roman" w:hAnsi="Calibri" w:cs="Times New Roman"/>
-          <w:color w:val="000000"/>
-        </w:rPr>
-      </w:pPr>
-      <w:r>
-        <w:rPr>
-          <w:rFonts w:ascii="Calibri" w:eastAsia="Times New Roman" w:hAnsi="Calibri" w:cs="Times New Roman"/>
-          <w:color w:val="000000"/>
-        </w:rPr>
-        <w:t xml:space="preserve">Systems </w:t>
-      </w:r>
-      <w:proofErr w:type="gramStart"/>
-      <w:r>
-        <w:rPr>
-          <w:rFonts w:ascii="Calibri" w:eastAsia="Times New Roman" w:hAnsi="Calibri" w:cs="Times New Roman"/>
-          <w:color w:val="000000"/>
-        </w:rPr>
-        <w:t>Analysis .</w:t>
-      </w:r>
-      <w:proofErr w:type="gramEnd"/>
-      <w:r>
-        <w:rPr>
-          <w:rFonts w:ascii="Calibri" w:eastAsia="Times New Roman" w:hAnsi="Calibri" w:cs="Times New Roman"/>
-          <w:color w:val="000000"/>
-        </w:rPr>
-        <w:t xml:space="preserve"> System Development Life Cycle (SDLC</w:t>
-      </w:r>
-      <w:proofErr w:type="gramStart"/>
-      <w:r>
-        <w:rPr>
-          <w:rFonts w:ascii="Calibri" w:eastAsia="Times New Roman" w:hAnsi="Calibri" w:cs="Times New Roman"/>
-          <w:color w:val="000000"/>
-        </w:rPr>
-        <w:t>) .</w:t>
-      </w:r>
-      <w:proofErr w:type="gramEnd"/>
-      <w:r>
-        <w:rPr>
-          <w:rFonts w:ascii="Calibri" w:eastAsia="Times New Roman" w:hAnsi="Calibri" w:cs="Times New Roman"/>
-          <w:color w:val="000000"/>
-        </w:rPr>
-        <w:t xml:space="preserve"> Project Management</w:t>
-      </w:r>
-    </w:p>
     <w:sectPr>
-      <w:headerReference w:type="default" r:id="rId12"/>
+      <w:headerReference w:type="default" r:id="rId13"/>
       <w:pgSz w:w="12240" w:h="15840"/>
       <w:pgMar w:top="630" w:right="1440" w:bottom="1440" w:left="1440" w:header="720" w:footer="720" w:gutter="0"/>
       <w:cols w:space="720"/>
@@ -2185,7 +2214,7 @@
 
 <file path=word/numbering.xml><?xml version="1.0" encoding="utf-8"?>
 <w:numbering xmlns:wpc="http://schemas.microsoft.com/office/word/2010/wordprocessingCanvas" xmlns:mc="http://schemas.openxmlformats.org/markup-compatibility/2006" xmlns:o="urn:schemas-microsoft-com:office:office" xmlns:r="http://schemas.openxmlformats.org/officeDocument/2006/relationships" xmlns:m="http://schemas.openxmlformats.org/officeDocument/2006/math" xmlns:v="urn:schemas-microsoft-com:vml" xmlns:wp14="http://schemas.microsoft.com/office/word/2010/wordprocessingDrawing" xmlns:wp="http://schemas.openxmlformats.org/drawingml/2006/wordprocessingDrawing" xmlns:w10="urn:schemas-microsoft-com:office:word" xmlns:w="http://schemas.openxmlformats.org/wordprocessingml/2006/main" xmlns:w14="http://schemas.microsoft.com/office/word/2010/wordml" xmlns:w15="http://schemas.microsoft.com/office/word/2012/wordml" xmlns:wpg="http://schemas.microsoft.com/office/word/2010/wordprocessingGroup" xmlns:wpi="http://schemas.microsoft.com/office/word/2010/wordprocessingInk" xmlns:wne="http://schemas.microsoft.com/office/word/2006/wordml" xmlns:wps="http://schemas.microsoft.com/office/word/2010/wordprocessingShape" mc:Ignorable="w14 w15 wp14">
-  <w:abstractNum w:abstractNumId="0">
+  <w:abstractNum w:abstractNumId="0" w15:restartNumberingAfterBreak="0">
     <w:nsid w:val="19BF572D"/>
     <w:multiLevelType w:val="multilevel"/>
     <w:tmpl w:val="53288D60"/>
@@ -2334,7 +2363,7 @@
       </w:rPr>
     </w:lvl>
   </w:abstractNum>
-  <w:abstractNum w:abstractNumId="1">
+  <w:abstractNum w:abstractNumId="1" w15:restartNumberingAfterBreak="0">
     <w:nsid w:val="24325031"/>
     <w:multiLevelType w:val="multilevel"/>
     <w:tmpl w:val="35E4F5AE"/>
@@ -2483,7 +2512,7 @@
       </w:rPr>
     </w:lvl>
   </w:abstractNum>
-  <w:abstractNum w:abstractNumId="2">
+  <w:abstractNum w:abstractNumId="2" w15:restartNumberingAfterBreak="0">
     <w:nsid w:val="4B0D6C5A"/>
     <w:multiLevelType w:val="multilevel"/>
     <w:tmpl w:val="F95E43A6"/>
@@ -2632,7 +2661,7 @@
       </w:rPr>
     </w:lvl>
   </w:abstractNum>
-  <w:abstractNum w:abstractNumId="3">
+  <w:abstractNum w:abstractNumId="3" w15:restartNumberingAfterBreak="0">
     <w:nsid w:val="4D091497"/>
     <w:multiLevelType w:val="multilevel"/>
     <w:tmpl w:val="58D08DD0"/>
@@ -2781,7 +2810,7 @@
       </w:rPr>
     </w:lvl>
   </w:abstractNum>
-  <w:abstractNum w:abstractNumId="4">
+  <w:abstractNum w:abstractNumId="4" w15:restartNumberingAfterBreak="0">
     <w:nsid w:val="70995FC2"/>
     <w:multiLevelType w:val="multilevel"/>
     <w:tmpl w:val="E3A4CF16"/>
@@ -2930,7 +2959,7 @@
       </w:rPr>
     </w:lvl>
   </w:abstractNum>
-  <w:abstractNum w:abstractNumId="5">
+  <w:abstractNum w:abstractNumId="5" w15:restartNumberingAfterBreak="0">
     <w:nsid w:val="74B04829"/>
     <w:multiLevelType w:val="multilevel"/>
     <w:tmpl w:val="2E74743C"/>

</xml_diff>

<commit_message>
Reflected updated resume 9/16
</commit_message>
<xml_diff>
--- a/Ahmad Atiyah - Resume 2016.docx
+++ b/Ahmad Atiyah - Resume 2016.docx
@@ -196,7 +196,6 @@
           <w:color w:val="000000"/>
         </w:rPr>
       </w:pPr>
-      <w:bookmarkStart w:id="0" w:name="_GoBack"/>
       <w:r>
         <w:rPr>
           <w:rFonts w:ascii="Calibri" w:eastAsia="Times New Roman" w:hAnsi="Calibri" w:cs="Times New Roman"/>
@@ -216,21 +215,7 @@
           <w:rFonts w:ascii="Calibri" w:eastAsia="Times New Roman" w:hAnsi="Calibri" w:cs="Times New Roman"/>
           <w:color w:val="000000"/>
         </w:rPr>
-        <w:t xml:space="preserve"> seeking career opportunity in </w:t>
-      </w:r>
-      <w:r>
-        <w:rPr>
-          <w:rFonts w:ascii="Calibri" w:eastAsia="Times New Roman" w:hAnsi="Calibri" w:cs="Times New Roman"/>
-          <w:color w:val="000000"/>
-        </w:rPr>
-        <w:t>Web</w:t>
-      </w:r>
-      <w:r>
-        <w:rPr>
-          <w:rFonts w:ascii="Calibri" w:eastAsia="Times New Roman" w:hAnsi="Calibri" w:cs="Times New Roman"/>
-          <w:color w:val="000000"/>
-        </w:rPr>
-        <w:t xml:space="preserve"> Development. Quick learner </w:t>
+        <w:t xml:space="preserve"> seeking career opportunity. Quick learner </w:t>
       </w:r>
       <w:r>
         <w:rPr>
@@ -247,7 +232,6 @@
         <w:t>able to grasp and adapt to new technologies and environments. Well organized and detail-focused with outstanding communication, analytical, and technical writing skills. Outstanding problem solving skills with excellent multitasking abilities. Team player who is able to work collaboratively with all. Keen interest in learning other cultures and languages. Native Arabic speaker with excellent fluency in English.</w:t>
       </w:r>
     </w:p>
-    <w:bookmarkEnd w:id="0"/>
     <w:p>
       <w:pPr>
         <w:spacing w:before="240" w:after="0" w:line="240" w:lineRule="auto"/>
@@ -488,7 +472,62 @@
           <w:rFonts w:ascii="Calibri" w:eastAsia="Times New Roman" w:hAnsi="Calibri" w:cs="Times New Roman"/>
           <w:color w:val="000000"/>
         </w:rPr>
-        <w:t xml:space="preserve"> Ruby Gems</w:t>
+        <w:t xml:space="preserve"> Ruby </w:t>
+      </w:r>
+      <w:proofErr w:type="gramStart"/>
+      <w:r>
+        <w:rPr>
+          <w:rFonts w:ascii="Calibri" w:eastAsia="Times New Roman" w:hAnsi="Calibri" w:cs="Times New Roman"/>
+          <w:color w:val="000000"/>
+        </w:rPr>
+        <w:t>Gems</w:t>
+      </w:r>
+      <w:r>
+        <w:rPr>
+          <w:rFonts w:ascii="Calibri" w:eastAsia="Times New Roman" w:hAnsi="Calibri" w:cs="Times New Roman"/>
+          <w:color w:val="000000"/>
+        </w:rPr>
+        <w:t xml:space="preserve"> .</w:t>
+      </w:r>
+      <w:proofErr w:type="gramEnd"/>
+      <w:r>
+        <w:rPr>
+          <w:rFonts w:ascii="Calibri" w:eastAsia="Times New Roman" w:hAnsi="Calibri" w:cs="Times New Roman"/>
+          <w:color w:val="000000"/>
+        </w:rPr>
+        <w:t xml:space="preserve"> </w:t>
+      </w:r>
+      <w:proofErr w:type="gramStart"/>
+      <w:r>
+        <w:rPr>
+          <w:rFonts w:ascii="Calibri" w:eastAsia="Times New Roman" w:hAnsi="Calibri" w:cs="Times New Roman"/>
+          <w:color w:val="000000"/>
+        </w:rPr>
+        <w:t>Materialize .</w:t>
+      </w:r>
+      <w:proofErr w:type="gramEnd"/>
+      <w:r>
+        <w:rPr>
+          <w:rFonts w:ascii="Calibri" w:eastAsia="Times New Roman" w:hAnsi="Calibri" w:cs="Times New Roman"/>
+          <w:color w:val="000000"/>
+        </w:rPr>
+        <w:t xml:space="preserve"> </w:t>
+      </w:r>
+      <w:proofErr w:type="gramStart"/>
+      <w:r>
+        <w:rPr>
+          <w:rFonts w:ascii="Calibri" w:eastAsia="Times New Roman" w:hAnsi="Calibri" w:cs="Times New Roman"/>
+          <w:color w:val="000000"/>
+        </w:rPr>
+        <w:t>Bootstrap .</w:t>
+      </w:r>
+      <w:proofErr w:type="gramEnd"/>
+      <w:r>
+        <w:rPr>
+          <w:rFonts w:ascii="Calibri" w:eastAsia="Times New Roman" w:hAnsi="Calibri" w:cs="Times New Roman"/>
+          <w:color w:val="000000"/>
+        </w:rPr>
+        <w:t xml:space="preserve"> Agile</w:t>
       </w:r>
     </w:p>
     <w:p>
@@ -958,14 +997,35 @@
           <w:rFonts w:ascii="Calibri" w:eastAsia="Times New Roman" w:hAnsi="Calibri" w:cs="Arial"/>
           <w:color w:val="000000"/>
         </w:rPr>
-        <w:t>Enrolled in a Coding Bootcamp that covers the fundamentals of web development and programming</w:t>
-      </w:r>
-      <w:r>
-        <w:rPr>
-          <w:rFonts w:ascii="Calibri" w:eastAsia="Times New Roman" w:hAnsi="Calibri" w:cs="Arial"/>
-          <w:color w:val="000000"/>
-        </w:rPr>
-        <w:t>.</w:t>
+        <w:t xml:space="preserve">Enrolled in a </w:t>
+      </w:r>
+      <w:r>
+        <w:rPr>
+          <w:rFonts w:ascii="Calibri" w:eastAsia="Times New Roman" w:hAnsi="Calibri" w:cs="Arial"/>
+          <w:color w:val="000000"/>
+        </w:rPr>
+        <w:t xml:space="preserve">Full-stack Web Development </w:t>
+      </w:r>
+      <w:r>
+        <w:rPr>
+          <w:rFonts w:ascii="Calibri" w:eastAsia="Times New Roman" w:hAnsi="Calibri" w:cs="Arial"/>
+          <w:color w:val="000000"/>
+        </w:rPr>
+        <w:t xml:space="preserve">Coding Bootcamp that covers fundamentals of web development </w:t>
+      </w:r>
+      <w:r>
+        <w:rPr>
+          <w:rFonts w:ascii="Calibri" w:eastAsia="Times New Roman" w:hAnsi="Calibri" w:cs="Arial"/>
+          <w:color w:val="000000"/>
+        </w:rPr>
+        <w:t>using</w:t>
+      </w:r>
+      <w:r>
+        <w:rPr>
+          <w:rFonts w:ascii="Calibri" w:eastAsia="Times New Roman" w:hAnsi="Calibri" w:cs="Arial"/>
+          <w:color w:val="000000"/>
+        </w:rPr>
+        <w:t xml:space="preserve"> Ruby on Rails.</w:t>
       </w:r>
     </w:p>
     <w:p>
@@ -993,7 +1053,21 @@
           <w:rFonts w:ascii="Calibri" w:eastAsia="Times New Roman" w:hAnsi="Calibri" w:cs="Arial"/>
           <w:color w:val="000000"/>
         </w:rPr>
-        <w:t>: Ruby on Rails, HTML, CSS, JavaScript, APIs, Databases, Material</w:t>
+        <w:t xml:space="preserve">: Ruby on Rails, HTML, CSS, </w:t>
+      </w:r>
+      <w:r>
+        <w:rPr>
+          <w:rFonts w:ascii="Calibri" w:eastAsia="Times New Roman" w:hAnsi="Calibri" w:cs="Arial"/>
+          <w:color w:val="000000"/>
+        </w:rPr>
+        <w:t>Database</w:t>
+      </w:r>
+      <w:r>
+        <w:rPr>
+          <w:rFonts w:ascii="Calibri" w:eastAsia="Times New Roman" w:hAnsi="Calibri" w:cs="Arial"/>
+          <w:color w:val="000000"/>
+        </w:rPr>
+        <w:t>, Material</w:t>
       </w:r>
       <w:r>
         <w:rPr>
@@ -1068,7 +1142,7 @@
             <w:rStyle w:val="Hyperlink"/>
             <w:rFonts w:ascii="Calibri" w:eastAsia="Times New Roman" w:hAnsi="Calibri" w:cs="Arial"/>
           </w:rPr>
-          <w:t>App Page</w:t>
+          <w:t>Live Demo</w:t>
         </w:r>
       </w:hyperlink>
       <w:r>
@@ -1078,44 +1152,28 @@
         </w:rPr>
         <w:t>/</w:t>
       </w:r>
-      <w:proofErr w:type="spellStart"/>
-      <w:r>
-        <w:fldChar w:fldCharType="begin"/>
-      </w:r>
-      <w:r>
-        <w:instrText>HYPERLINK "https://www.github.com/aatiyah/giftme"</w:instrText>
-      </w:r>
-      <w:r>
-        <w:fldChar w:fldCharType="separate"/>
-      </w:r>
-      <w:r>
-        <w:rPr>
-          <w:rStyle w:val="Hyperlink"/>
-          <w:rFonts w:ascii="Calibri" w:eastAsia="Times New Roman" w:hAnsi="Calibri" w:cs="Arial"/>
-        </w:rPr>
-        <w:t>Github</w:t>
-      </w:r>
-      <w:proofErr w:type="spellEnd"/>
-      <w:r>
-        <w:rPr>
-          <w:rStyle w:val="Hyperlink"/>
-          <w:rFonts w:ascii="Calibri" w:eastAsia="Times New Roman" w:hAnsi="Calibri" w:cs="Arial"/>
-        </w:rPr>
-        <w:t xml:space="preserve"> Page</w:t>
-      </w:r>
-      <w:r>
-        <w:rPr>
-          <w:rStyle w:val="Hyperlink"/>
-          <w:rFonts w:ascii="Calibri" w:eastAsia="Times New Roman" w:hAnsi="Calibri" w:cs="Arial"/>
-        </w:rPr>
-        <w:fldChar w:fldCharType="end"/>
-      </w:r>
+      <w:hyperlink r:id="rId13" w:history="1">
+        <w:r>
+          <w:rPr>
+            <w:rStyle w:val="Hyperlink"/>
+            <w:rFonts w:ascii="Calibri" w:eastAsia="Times New Roman" w:hAnsi="Calibri" w:cs="Arial"/>
+          </w:rPr>
+          <w:t>Source Code</w:t>
+        </w:r>
+      </w:hyperlink>
       <w:r>
         <w:rPr>
           <w:rFonts w:ascii="Calibri" w:eastAsia="Times New Roman" w:hAnsi="Calibri" w:cs="Arial"/>
           <w:color w:val="000000"/>
         </w:rPr>
         <w:t>.</w:t>
+      </w:r>
+      <w:r>
+        <w:rPr>
+          <w:rFonts w:ascii="Calibri" w:eastAsia="Times New Roman" w:hAnsi="Calibri" w:cs="Arial"/>
+          <w:color w:val="000000"/>
+        </w:rPr>
+        <w:t xml:space="preserve"> Test user: (medatiyah@gmail.com/password).</w:t>
       </w:r>
     </w:p>
     <w:p>
@@ -1478,7 +1536,25 @@
                 <w:bCs/>
                 <w:color w:val="000000"/>
               </w:rPr>
-              <w:t>IT &amp; Supply Chain Manager</w:t>
+              <w:t xml:space="preserve">IT &amp; </w:t>
+            </w:r>
+            <w:r>
+              <w:rPr>
+                <w:rFonts w:ascii="Calibri" w:eastAsia="Times New Roman" w:hAnsi="Calibri" w:cs="Times New Roman"/>
+                <w:b/>
+                <w:bCs/>
+                <w:color w:val="000000"/>
+              </w:rPr>
+              <w:t>SC</w:t>
+            </w:r>
+            <w:r>
+              <w:rPr>
+                <w:rFonts w:ascii="Calibri" w:eastAsia="Times New Roman" w:hAnsi="Calibri" w:cs="Times New Roman"/>
+                <w:b/>
+                <w:bCs/>
+                <w:color w:val="000000"/>
+              </w:rPr>
+              <w:t xml:space="preserve"> Manager</w:t>
             </w:r>
           </w:p>
         </w:tc>
@@ -1664,7 +1740,35 @@
           <w:rFonts w:ascii="Calibri" w:eastAsia="Times New Roman" w:hAnsi="Calibri" w:cs="Arial"/>
           <w:color w:val="000000"/>
         </w:rPr>
-        <w:t>orked with Field Office IT personnel, Supply Chain staff, and emergency staff to ensure proper implementation of IRC’s IT and Supply Chain practices in all field offices according to IRC’s standard policies and manuals.</w:t>
+        <w:t xml:space="preserve">orked with Field Office IT personnel, </w:t>
+      </w:r>
+      <w:r>
+        <w:rPr>
+          <w:rFonts w:ascii="Calibri" w:eastAsia="Times New Roman" w:hAnsi="Calibri" w:cs="Arial"/>
+          <w:color w:val="000000"/>
+        </w:rPr>
+        <w:t>SC</w:t>
+      </w:r>
+      <w:r>
+        <w:rPr>
+          <w:rFonts w:ascii="Calibri" w:eastAsia="Times New Roman" w:hAnsi="Calibri" w:cs="Arial"/>
+          <w:color w:val="000000"/>
+        </w:rPr>
+        <w:t xml:space="preserve"> staff, and emergency staff to ensure proper implementation of IRC’s IT and </w:t>
+      </w:r>
+      <w:r>
+        <w:rPr>
+          <w:rFonts w:ascii="Calibri" w:eastAsia="Times New Roman" w:hAnsi="Calibri" w:cs="Arial"/>
+          <w:color w:val="000000"/>
+        </w:rPr>
+        <w:t>SC</w:t>
+      </w:r>
+      <w:r>
+        <w:rPr>
+          <w:rFonts w:ascii="Calibri" w:eastAsia="Times New Roman" w:hAnsi="Calibri" w:cs="Arial"/>
+          <w:color w:val="000000"/>
+        </w:rPr>
+        <w:t xml:space="preserve"> practices in all field offices according to IRC’s standard policies and manuals.</w:t>
       </w:r>
     </w:p>
     <w:p>
@@ -1706,7 +1810,21 @@
           <w:rFonts w:ascii="Calibri" w:eastAsia="Times New Roman" w:hAnsi="Calibri" w:cs="Arial"/>
           <w:color w:val="000000"/>
         </w:rPr>
-        <w:t>Implemented job and site specific training to ensure that all IT and Supply Chain staff possessed the knowledge and skills commensurate with their responsibilities.</w:t>
+        <w:t xml:space="preserve">Implemented job and site specific training to ensure that all IT and </w:t>
+      </w:r>
+      <w:r>
+        <w:rPr>
+          <w:rFonts w:ascii="Calibri" w:eastAsia="Times New Roman" w:hAnsi="Calibri" w:cs="Arial"/>
+          <w:color w:val="000000"/>
+        </w:rPr>
+        <w:t>SC</w:t>
+      </w:r>
+      <w:r>
+        <w:rPr>
+          <w:rFonts w:ascii="Calibri" w:eastAsia="Times New Roman" w:hAnsi="Calibri" w:cs="Arial"/>
+          <w:color w:val="000000"/>
+        </w:rPr>
+        <w:t xml:space="preserve"> staff possessed the knowledge and skills commensurate with their responsibilities.</w:t>
       </w:r>
     </w:p>
     <w:p>
@@ -1727,7 +1845,21 @@
           <w:rFonts w:ascii="Calibri" w:eastAsia="Times New Roman" w:hAnsi="Calibri" w:cs="Arial"/>
           <w:color w:val="000000"/>
         </w:rPr>
-        <w:t>Monitored all IT and Supply Chain sections of budgets and tracked expenditure, and performed follow up as necessary, including timely information and budgetary comments regarding any realignment.</w:t>
+        <w:t xml:space="preserve">Monitored all IT and </w:t>
+      </w:r>
+      <w:r>
+        <w:rPr>
+          <w:rFonts w:ascii="Calibri" w:eastAsia="Times New Roman" w:hAnsi="Calibri" w:cs="Arial"/>
+          <w:color w:val="000000"/>
+        </w:rPr>
+        <w:t>SC</w:t>
+      </w:r>
+      <w:r>
+        <w:rPr>
+          <w:rFonts w:ascii="Calibri" w:eastAsia="Times New Roman" w:hAnsi="Calibri" w:cs="Arial"/>
+          <w:color w:val="000000"/>
+        </w:rPr>
+        <w:t xml:space="preserve"> sections of budgets and tracked expenditure, and performed follow up as necessary, including timely information and budgetary comments regarding any realignment.</w:t>
       </w:r>
     </w:p>
     <w:p>
@@ -1769,7 +1901,21 @@
           <w:rFonts w:ascii="Calibri" w:eastAsia="Times New Roman" w:hAnsi="Calibri" w:cs="Arial"/>
           <w:color w:val="000000"/>
         </w:rPr>
-        <w:t>Trained newly hired IT and Supply Chain staff in IT procedures/practices, warehousing, procurement, and transportation procedures.</w:t>
+        <w:t xml:space="preserve">Trained newly hired IT and </w:t>
+      </w:r>
+      <w:r>
+        <w:rPr>
+          <w:rFonts w:ascii="Calibri" w:eastAsia="Times New Roman" w:hAnsi="Calibri" w:cs="Arial"/>
+          <w:color w:val="000000"/>
+        </w:rPr>
+        <w:t>SC</w:t>
+      </w:r>
+      <w:r>
+        <w:rPr>
+          <w:rFonts w:ascii="Calibri" w:eastAsia="Times New Roman" w:hAnsi="Calibri" w:cs="Arial"/>
+          <w:color w:val="000000"/>
+        </w:rPr>
+        <w:t xml:space="preserve"> staff in IT procedures/practices, warehousing, procurement, and transportation procedures.</w:t>
       </w:r>
     </w:p>
     <w:tbl>
@@ -2127,9 +2273,11 @@
           <w:szCs w:val="24"/>
         </w:rPr>
       </w:pPr>
+      <w:bookmarkStart w:id="0" w:name="_GoBack"/>
+      <w:bookmarkEnd w:id="0"/>
     </w:p>
     <w:sectPr>
-      <w:headerReference w:type="default" r:id="rId13"/>
+      <w:headerReference w:type="default" r:id="rId14"/>
       <w:pgSz w:w="12240" w:h="15840"/>
       <w:pgMar w:top="630" w:right="1440" w:bottom="1440" w:left="1440" w:header="720" w:footer="720" w:gutter="0"/>
       <w:cols w:space="720"/>

</xml_diff>